<commit_message>
Commit updated model and its files
</commit_message>
<xml_diff>
--- a/Report_Krishna_Tyagi_ML_Intern.docx
+++ b/Report_Krishna_Tyagi_ML_Intern.docx
@@ -89,13 +89,13 @@
           <w:b w:val="1"/>
           <w:rtl w:val="0"/>
         </w:rPr>
-        <w:t xml:space="preserve">28-42 FPS</w:t>
-      </w:r>
-      <w:r>
-        <w:rPr>
-          <w:rtl w:val="0"/>
-        </w:rPr>
-        <w:t xml:space="preserve"> (with YOLOv8s model + GPU enabled)</w:t>
+        <w:t xml:space="preserve">20-42 FPS</w:t>
+      </w:r>
+      <w:r>
+        <w:rPr>
+          <w:rtl w:val="0"/>
+        </w:rPr>
+        <w:t xml:space="preserve"> (with YOLOv8l model + GPU enabled)</w:t>
         <w:br w:type="textWrapping"/>
       </w:r>
     </w:p>
@@ -345,7 +345,7 @@
           <w:b w:val="1"/>
           <w:rtl w:val="0"/>
         </w:rPr>
-        <w:t xml:space="preserve">YOLOv8m</w:t>
+        <w:t xml:space="preserve">YOLOv8l</w:t>
       </w:r>
       <w:r>
         <w:rPr>
@@ -655,12 +655,12 @@
           <wp:inline distB="114300" distT="114300" distL="114300" distR="114300">
             <wp:extent cx="5595938" cy="3146922"/>
             <wp:effectExtent b="0" l="0" r="0" t="0"/>
-            <wp:docPr id="1" name="image3.png"/>
+            <wp:docPr id="1" name="image2.png"/>
             <a:graphic>
               <a:graphicData uri="http://schemas.openxmlformats.org/drawingml/2006/picture">
                 <pic:pic>
                   <pic:nvPicPr>
-                    <pic:cNvPr id="0" name="image3.png"/>
+                    <pic:cNvPr id="0" name="image2.png"/>
                     <pic:cNvPicPr preferRelativeResize="0"/>
                   </pic:nvPicPr>
                   <pic:blipFill>
@@ -702,12 +702,12 @@
           <wp:inline distB="114300" distT="114300" distL="114300" distR="114300">
             <wp:extent cx="5424488" cy="3048164"/>
             <wp:effectExtent b="0" l="0" r="0" t="0"/>
-            <wp:docPr id="2" name="image1.png"/>
+            <wp:docPr id="2" name="image3.png"/>
             <a:graphic>
               <a:graphicData uri="http://schemas.openxmlformats.org/drawingml/2006/picture">
                 <pic:pic>
                   <pic:nvPicPr>
-                    <pic:cNvPr id="0" name="image1.png"/>
+                    <pic:cNvPr id="0" name="image3.png"/>
                     <pic:cNvPicPr preferRelativeResize="0"/>
                   </pic:nvPicPr>
                   <pic:blipFill>
@@ -749,12 +749,12 @@
           <wp:inline distB="114300" distT="114300" distL="114300" distR="114300">
             <wp:extent cx="3509963" cy="3200574"/>
             <wp:effectExtent b="0" l="0" r="0" t="0"/>
-            <wp:docPr id="3" name="image2.png"/>
+            <wp:docPr id="3" name="image1.png"/>
             <a:graphic>
               <a:graphicData uri="http://schemas.openxmlformats.org/drawingml/2006/picture">
                 <pic:pic>
                   <pic:nvPicPr>
-                    <pic:cNvPr id="0" name="image2.png"/>
+                    <pic:cNvPr id="0" name="image1.png"/>
                     <pic:cNvPicPr preferRelativeResize="0"/>
                   </pic:nvPicPr>
                   <pic:blipFill>

</xml_diff>